<commit_message>
add : drawcall note
</commit_message>
<xml_diff>
--- a/Drawcall笔记.docx
+++ b/Drawcall笔记.docx
@@ -612,12 +612,7 @@
         </w:numPr>
       </w:pPr>
       <w:r>
-        <w:t>然后就是复制的文本合批，当组件过于复杂的时候，我们要注意文本的边界问题，尽可能的不要压在来源于两个</w:t>
-      </w:r>
-      <w:bookmarkStart w:id="0" w:name="_GoBack"/>
-      <w:bookmarkEnd w:id="0"/>
-      <w:r>
-        <w:t>包的图片上。</w:t>
+        <w:t>然后就是复制的文本合批，当组件过于复杂的时候，我们要注意文本的边界问题，尽可能的不要压在来源于两个包的图片上。</w:t>
       </w:r>
     </w:p>
     <w:p>
@@ -638,6 +633,7 @@
     <w:p>
       <w:pPr>
         <w:numPr>
+          <w:ilvl w:val="0"/>
           <w:numId w:val="0"/>
         </w:numPr>
       </w:pPr>
@@ -656,10 +652,13 @@
         </w:rPr>
         <w:t>所谓层级其实不是fgui的顺序， 可以理解为视觉看上去的层级【这里有个注意的地方，有边缘空白的图片，空白处是不会加入层级计算的】</w:t>
       </w:r>
+      <w:bookmarkStart w:id="0" w:name="_GoBack"/>
+      <w:bookmarkEnd w:id="0"/>
     </w:p>
     <w:p>
       <w:pPr>
         <w:numPr>
+          <w:ilvl w:val="0"/>
           <w:numId w:val="0"/>
         </w:numPr>
       </w:pPr>
@@ -677,6 +676,21 @@
           <w:lang w:val="en-US" w:eastAsia="zh-CN"/>
         </w:rPr>
         <w:t>组件内原件尽量不要超出组件范围，不然层级不好控制</w:t>
+      </w:r>
+    </w:p>
+    <w:p>
+      <w:pPr>
+        <w:numPr>
+          <w:ilvl w:val="0"/>
+          <w:numId w:val="1"/>
+        </w:numPr>
+      </w:pPr>
+      <w:r>
+        <w:rPr>
+          <w:rFonts w:hint="eastAsia"/>
+          <w:lang w:val="en-US" w:eastAsia="zh-CN"/>
+        </w:rPr>
+        <w:t>代码中使用变灰会打断合批</w:t>
       </w:r>
     </w:p>
     <w:p/>

</xml_diff>